<commit_message>
Updated links in UserPersonas word and pdf
</commit_message>
<xml_diff>
--- a/Documentatie/UserPersonas.docx
+++ b/Documentatie/UserPersonas.docx
@@ -332,23 +332,21 @@
         </w:rPr>
         <w:t>Sursă:</w:t>
       </w:r>
-    </w:p>
-    <w:p>
-      <w:pPr>
-        <w:rPr>
-          <w:sz w:val="24"/>
-          <w:szCs w:val="24"/>
-        </w:rPr>
-      </w:pPr>
-      <w:hyperlink r:id="R38509e6c10f247b7">
+      <w:r>
+        <w:rPr>
+          <w:sz w:val="24"/>
+          <w:szCs w:val="24"/>
+        </w:rPr>
+        <w:t xml:space="preserve"> </w:t>
+      </w:r>
+      <w:hyperlink r:id="Rbaf2b6ba0c0046c1">
         <w:r>
           <w:rPr>
-            <w:color w:val="1155CC"/>
+            <w:rStyle w:val="Hyperlink"/>
             <w:sz w:val="24"/>
             <w:szCs w:val="24"/>
-            <w:u w:val="single"/>
           </w:rPr>
-          <w:t>https://www.tiktok.com/@observatorantena1/video/7278653495203433760</w:t>
+          <w:t>Știrile Antena1</w:t>
         </w:r>
       </w:hyperlink>
     </w:p>
@@ -367,14 +365,6 @@
           <w:szCs w:val="24"/>
         </w:rPr>
       </w:pPr>
-    </w:p>
-    <w:p>
-      <w:pPr>
-        <w:rPr>
-          <w:sz w:val="24"/>
-          <w:szCs w:val="24"/>
-        </w:rPr>
-      </w:pPr>
       <w:r>
         <w:rPr>
           <w:sz w:val="24"/>
@@ -410,25 +400,16 @@
           <w:sz w:val="24"/>
           <w:szCs w:val="24"/>
         </w:rPr>
-        <w:t>Sursă:</w:t>
-      </w:r>
-    </w:p>
-    <w:p>
-      <w:pPr>
-        <w:rPr>
-          <w:sz w:val="24"/>
-          <w:szCs w:val="24"/>
-        </w:rPr>
-      </w:pPr>
-      <w:hyperlink r:id="R288aa829128f4420">
+        <w:t xml:space="preserve">Sursă: </w:t>
+      </w:r>
+      <w:hyperlink r:id="Rb4f295acb43249a5">
         <w:r>
           <w:rPr>
-            <w:color w:val="1155CC"/>
+            <w:rStyle w:val="Hyperlink"/>
             <w:sz w:val="24"/>
             <w:szCs w:val="24"/>
-            <w:u w:val="single"/>
           </w:rPr>
-          <w:t>https://www.tiktok.com/@observatorantena1/video/7278653495203433760</w:t>
+          <w:t>Știrile Antena1</w:t>
         </w:r>
       </w:hyperlink>
     </w:p>
@@ -447,6 +428,14 @@
           <w:szCs w:val="24"/>
         </w:rPr>
       </w:pPr>
+    </w:p>
+    <w:p>
+      <w:pPr>
+        <w:rPr>
+          <w:sz w:val="24"/>
+          <w:szCs w:val="24"/>
+        </w:rPr>
+      </w:pPr>
       <w:r>
         <w:rPr>
           <w:sz w:val="24"/>
@@ -529,33 +518,23 @@
         </w:rPr>
         <w:t>Sursă:</w:t>
       </w:r>
-    </w:p>
-    <w:p>
-      <w:pPr>
-        <w:rPr>
-          <w:sz w:val="24"/>
-          <w:szCs w:val="24"/>
-        </w:rPr>
-      </w:pPr>
-      <w:hyperlink r:id="Rd4bf39022e614e51">
+      <w:r>
+        <w:rPr>
+          <w:sz w:val="24"/>
+          <w:szCs w:val="24"/>
+        </w:rPr>
+        <w:t xml:space="preserve"> </w:t>
+      </w:r>
+      <w:hyperlink r:id="R1de1fcb43b3c4083">
         <w:r>
           <w:rPr>
-            <w:color w:val="1155CC"/>
+            <w:rStyle w:val="Hyperlink"/>
             <w:sz w:val="24"/>
             <w:szCs w:val="24"/>
-            <w:u w:val="single"/>
           </w:rPr>
-          <w:t>https://www.youtube.com/watch?v=IOcaoTyLQsI</w:t>
+          <w:t>Știrile ProTv</w:t>
         </w:r>
       </w:hyperlink>
-    </w:p>
-    <w:p>
-      <w:pPr>
-        <w:rPr>
-          <w:sz w:val="24"/>
-          <w:szCs w:val="24"/>
-        </w:rPr>
-      </w:pPr>
     </w:p>
     <w:p>
       <w:pPr>
@@ -649,17 +628,23 @@
           <w:sz w:val="24"/>
           <w:szCs w:val="24"/>
         </w:rPr>
-        <w:t xml:space="preserve">Sursă: </w:t>
-      </w:r>
-      <w:hyperlink r:id="R82616c56d1bf4238">
+        <w:t>Sursă:</w:t>
+      </w:r>
+      <w:r>
+        <w:rPr>
+          <w:sz w:val="24"/>
+          <w:szCs w:val="24"/>
+        </w:rPr>
+        <w:t xml:space="preserve"> </w:t>
+      </w:r>
+      <w:hyperlink r:id="R6655c44cc6074d5d">
         <w:r>
           <w:rPr>
-            <w:color w:val="1155CC"/>
+            <w:rStyle w:val="Hyperlink"/>
             <w:sz w:val="24"/>
             <w:szCs w:val="24"/>
-            <w:u w:val="single"/>
           </w:rPr>
-          <w:t>https://stirileprotv.ro/stiri/actualitate/parintii-cauta-centre-de-meditatii-pentru-copiii-lor-studentii-meditatori-care-cauta-un-un-venit-in-plus.html</w:t>
+          <w:t>Știrile ProTv</w:t>
         </w:r>
       </w:hyperlink>
     </w:p>
@@ -837,8 +822,10 @@
     <w:p>
       <w:pPr>
         <w:rPr>
-          <w:sz w:val="24"/>
-          <w:szCs w:val="24"/>
+          <w:color w:val="1155CC"/>
+          <w:sz w:val="24"/>
+          <w:szCs w:val="24"/>
+          <w:u w:val="single"/>
         </w:rPr>
       </w:pPr>
       <w:r>
@@ -848,15 +835,14 @@
         </w:rPr>
         <w:t xml:space="preserve">Sursă: </w:t>
       </w:r>
-      <w:hyperlink r:id="R6b6b6e578632422c">
+      <w:hyperlink r:id="Rce80ce6e22224166">
         <w:r>
           <w:rPr>
-            <w:color w:val="1155CC"/>
+            <w:rStyle w:val="Hyperlink"/>
             <w:sz w:val="24"/>
             <w:szCs w:val="24"/>
-            <w:u w:val="single"/>
           </w:rPr>
-          <w:t>https://stirileprotv.ro/stiri/actualitate/parintii-cauta-centre-de-meditatii-pentru-copiii-lor-studentii-meditatori-care-cauta-un-un-venit-in-plus.html</w:t>
+          <w:t>Știrile ProTv</w:t>
         </w:r>
       </w:hyperlink>
     </w:p>
@@ -894,8 +880,10 @@
     <w:p>
       <w:pPr>
         <w:rPr>
-          <w:sz w:val="24"/>
-          <w:szCs w:val="24"/>
+          <w:color w:val="1155CC"/>
+          <w:sz w:val="24"/>
+          <w:szCs w:val="24"/>
+          <w:u w:val="single"/>
         </w:rPr>
       </w:pPr>
       <w:r>
@@ -905,15 +893,14 @@
         </w:rPr>
         <w:t xml:space="preserve">Sursă: </w:t>
       </w:r>
-      <w:hyperlink r:id="R5669cd3a7cb14608">
+      <w:hyperlink r:id="R8167c77c551a4f41">
         <w:r>
           <w:rPr>
-            <w:color w:val="1155CC"/>
+            <w:rStyle w:val="Hyperlink"/>
             <w:sz w:val="24"/>
             <w:szCs w:val="24"/>
-            <w:u w:val="single"/>
           </w:rPr>
-          <w:t>https://stirileprotv.ro/stiri/actualitate/parintii-cauta-centre-de-meditatii-pentru-copiii-lor-studentii-meditatori-care-cauta-un-un-venit-in-plus.html</w:t>
+          <w:t>Știrile ProTv</w:t>
         </w:r>
       </w:hyperlink>
     </w:p>
@@ -1652,6 +1639,16 @@
       <w:szCs w:val="30"/>
     </w:rPr>
   </w:style>
+  <w:style xmlns:w14="http://schemas.microsoft.com/office/word/2010/wordml" xmlns:mc="http://schemas.openxmlformats.org/markup-compatibility/2006" xmlns:w="http://schemas.openxmlformats.org/wordprocessingml/2006/main" w:type="character" w:styleId="Hyperlink" mc:Ignorable="w14">
+    <w:name xmlns:w="http://schemas.openxmlformats.org/wordprocessingml/2006/main" w:val="Hyperlink"/>
+    <w:basedOn xmlns:w="http://schemas.openxmlformats.org/wordprocessingml/2006/main" w:val="DefaultParagraphFont"/>
+    <w:uiPriority xmlns:w="http://schemas.openxmlformats.org/wordprocessingml/2006/main" w:val="99"/>
+    <w:unhideWhenUsed xmlns:w="http://schemas.openxmlformats.org/wordprocessingml/2006/main"/>
+    <w:rPr xmlns:w="http://schemas.openxmlformats.org/wordprocessingml/2006/main">
+      <w:color w:val="0563C1" w:themeColor="hyperlink"/>
+      <w:u w:val="single"/>
+    </w:rPr>
+  </w:style>
 </w:styles>
 </file>
 

</xml_diff>